<commit_message>
Spelling and grammer reviewed
</commit_message>
<xml_diff>
--- a/Documents/Chosen Collections.docx
+++ b/Documents/Chosen Collections.docx
@@ -26,15 +26,7 @@
         <w:jc w:val="both"/>
       </w:pPr>
       <w:r>
-        <w:t xml:space="preserve">HashSet – storing the menu when read in from a </w:t>
-      </w:r>
-      <w:proofErr w:type="spellStart"/>
-      <w:r>
-        <w:t>txt</w:t>
-      </w:r>
-      <w:proofErr w:type="spellEnd"/>
-      <w:r>
-        <w:t xml:space="preserve"> file.</w:t>
+        <w:t>HashSet – storing the menu when read in from a txt file.</w:t>
       </w:r>
     </w:p>
     <w:p>
@@ -46,8 +38,13 @@
         </w:numPr>
         <w:jc w:val="both"/>
       </w:pPr>
-      <w:r>
-        <w:t>HashTree – storing the collection of customers/orders.</w:t>
+      <w:proofErr w:type="spellStart"/>
+      <w:r>
+        <w:t>TreeSet</w:t>
+      </w:r>
+      <w:proofErr w:type="spellEnd"/>
+      <w:r>
+        <w:t xml:space="preserve"> – storing the collection of customers/orders.</w:t>
       </w:r>
     </w:p>
     <w:p>
@@ -67,8 +64,6 @@
       <w:pPr>
         <w:jc w:val="both"/>
       </w:pPr>
-      <w:bookmarkStart w:id="0" w:name="_GoBack"/>
-      <w:bookmarkEnd w:id="0"/>
     </w:p>
     <w:p>
       <w:pPr>
@@ -132,12 +127,14 @@
           <w:b/>
         </w:rPr>
       </w:pPr>
+      <w:proofErr w:type="spellStart"/>
       <w:r>
         <w:rPr>
           <w:b/>
         </w:rPr>
-        <w:t>HashTree</w:t>
-      </w:r>
+        <w:t>TreeSet</w:t>
+      </w:r>
+      <w:proofErr w:type="spellEnd"/>
     </w:p>
     <w:p>
       <w:pPr>
@@ -245,13 +242,13 @@
         <w:t>LinkedList’s are</w:t>
       </w:r>
       <w:r>
-        <w:t xml:space="preserve"> dynamic, so memory doesn’t have to be pre-allocated before starting the order. So</w:t>
-      </w:r>
-      <w:r>
-        <w:t>,</w:t>
-      </w:r>
-      <w:r>
-        <w:t xml:space="preserve"> no number is placed on the number of items that can be ordered at any one time.</w:t>
+        <w:t xml:space="preserve"> dynamic, so memory doesn’t have to be pre-allocated before starting the order. </w:t>
+      </w:r>
+      <w:r>
+        <w:t>Therefore, no limit</w:t>
+      </w:r>
+      <w:r>
+        <w:t xml:space="preserve"> is placed on the number of items that can be ordered at any one time.</w:t>
       </w:r>
     </w:p>
     <w:p>
@@ -264,7 +261,13 @@
         <w:jc w:val="both"/>
       </w:pPr>
       <w:r>
-        <w:t>This will also allow duplicate items to be added to the order.</w:t>
+        <w:t xml:space="preserve">This will also allow duplicate items to be added to </w:t>
+      </w:r>
+      <w:r>
+        <w:t>an</w:t>
+      </w:r>
+      <w:r>
+        <w:t xml:space="preserve"> order.</w:t>
       </w:r>
       <w:r>
         <w:t xml:space="preserve"> </w:t>
@@ -280,86 +283,346 @@
         <w:jc w:val="both"/>
       </w:pPr>
       <w:r>
-        <w:t xml:space="preserve">The coffee shops menu will be created from the text file read in at the beginning of the program by instantiating a </w:t>
+        <w:t>The coffee shop</w:t>
+      </w:r>
+      <w:r>
+        <w:t>’</w:t>
+      </w:r>
+      <w:r>
+        <w:t>s menu will be created from the text file read in at the beginning of the program</w:t>
+      </w:r>
+      <w:r>
+        <w:t>. A</w:t>
+      </w:r>
+      <w:r>
+        <w:t xml:space="preserve"> </w:t>
       </w:r>
       <w:r>
         <w:rPr>
           <w:i/>
         </w:rPr>
-        <w:t>menu</w:t>
-      </w:r>
-      <w:r>
-        <w:t xml:space="preserve"> object and filling its corresponding hashSet with the reported items. The </w:t>
+        <w:t>M</w:t>
       </w:r>
       <w:r>
         <w:rPr>
           <w:i/>
         </w:rPr>
-        <w:t>item</w:t>
-      </w:r>
-      <w:r>
-        <w:t xml:space="preserve"> objects will be stored as the ‘value’ with the ‘key’ being the items name. In doing so this will allow for easy referencing and searching of the available menu items. Another property of the hashSet implementation of hashTables that is beneficial in our application is that they ensure that only unique entities are added. This</w:t>
-      </w:r>
-      <w:r>
-        <w:t xml:space="preserve"> helps prevent</w:t>
-      </w:r>
-      <w:r>
-        <w:t xml:space="preserve"> multiple entrees of the same item being added to the menu if there is an error in the text file. </w:t>
-      </w:r>
-    </w:p>
-    <w:p>
-      <w:pPr>
-        <w:jc w:val="both"/>
-      </w:pPr>
-    </w:p>
-    <w:p>
-      <w:pPr>
-        <w:jc w:val="both"/>
-      </w:pPr>
-      <w:r>
-        <w:t xml:space="preserve">All customer objects that have been created during the running of the application will be stored in a </w:t>
+        <w:t>enu</w:t>
+      </w:r>
+      <w:r>
+        <w:t xml:space="preserve"> object</w:t>
+      </w:r>
+      <w:r>
+        <w:t xml:space="preserve"> will then be instantiated</w:t>
+      </w:r>
+      <w:r>
+        <w:t xml:space="preserve"> and its corresponding </w:t>
       </w:r>
       <w:proofErr w:type="spellStart"/>
       <w:r>
-        <w:t>hashTree</w:t>
+        <w:t>hashSet</w:t>
       </w:r>
       <w:proofErr w:type="spellEnd"/>
       <w:r>
-        <w:t xml:space="preserve"> data structure within the </w:t>
+        <w:t xml:space="preserve"> will be filled</w:t>
+      </w:r>
+      <w:r>
+        <w:t xml:space="preserve"> with the reported items. The </w:t>
       </w:r>
       <w:proofErr w:type="spellStart"/>
       <w:r>
         <w:rPr>
           <w:i/>
         </w:rPr>
-        <w:t>allCustomers</w:t>
-      </w:r>
-      <w:proofErr w:type="spellEnd"/>
-      <w:r>
-        <w:t xml:space="preserve"> object which is created at the start of the application. Each customer object will be stored as the ‘value’ and their corresponding customer ID will be used as the ‘key’. By using the tree implementation, a Set of customer objects, sorted using their customer IDs, can be returned. Allowing easy access to the customer object either in order of appearance or by searching by a specific ID.</w:t>
-      </w:r>
-    </w:p>
-    <w:p>
-      <w:pPr>
-        <w:jc w:val="both"/>
-      </w:pPr>
-    </w:p>
-    <w:p>
-      <w:pPr>
-        <w:jc w:val="both"/>
-      </w:pPr>
-      <w:r>
-        <w:t xml:space="preserve">Each </w:t>
+        <w:t>MenuI</w:t>
       </w:r>
       <w:r>
         <w:rPr>
           <w:i/>
         </w:rPr>
-        <w:t>customer</w:t>
-      </w:r>
-      <w:r>
-        <w:t xml:space="preserve"> object created will have to store the items they order within the object. A LinkedList will be used to do this. By storing the customer’s order in its order of insertion will allow for easier and more natural storing and recital. LinkedLists also allow for efficient insertion and deletion, so if a customer wants to remove an item previously added to their order this can be done with minimal disruption. Another property of linkedLists that make them suitable for this application is that they can be dynamically allocated. This means that an order limit doesn’t have to be set. They also allow for duplicate items to be added.</w:t>
-      </w:r>
+        <w:t>tem</w:t>
+      </w:r>
+      <w:proofErr w:type="spellEnd"/>
+      <w:r>
+        <w:t xml:space="preserve"> objects will be stored as the ‘value’ with the ‘key’ being the item</w:t>
+      </w:r>
+      <w:r>
+        <w:t>’s ID</w:t>
+      </w:r>
+      <w:r>
+        <w:t>. In doing so</w:t>
+      </w:r>
+      <w:r>
+        <w:t>,</w:t>
+      </w:r>
+      <w:r>
+        <w:t xml:space="preserve"> this will allow for easy referencing and searching of the available menu items. Another property of the hashSet implementation of </w:t>
+      </w:r>
+      <w:proofErr w:type="spellStart"/>
+      <w:r>
+        <w:t>hashTables</w:t>
+      </w:r>
+      <w:proofErr w:type="spellEnd"/>
+      <w:r>
+        <w:t>,</w:t>
+      </w:r>
+      <w:r>
+        <w:t xml:space="preserve"> that</w:t>
+      </w:r>
+      <w:r>
+        <w:t xml:space="preserve"> will be</w:t>
+      </w:r>
+      <w:r>
+        <w:t xml:space="preserve"> beneficial </w:t>
+      </w:r>
+      <w:r>
+        <w:t>to</w:t>
+      </w:r>
+      <w:r>
+        <w:t xml:space="preserve"> our application</w:t>
+      </w:r>
+      <w:r>
+        <w:t>,</w:t>
+      </w:r>
+      <w:r>
+        <w:t xml:space="preserve"> is that they ensure that only unique entities are added. This</w:t>
+      </w:r>
+      <w:r>
+        <w:t xml:space="preserve"> helps prevent</w:t>
+      </w:r>
+      <w:r>
+        <w:t xml:space="preserve"> multiple entr</w:t>
+      </w:r>
+      <w:r>
+        <w:t>ies</w:t>
+      </w:r>
+      <w:r>
+        <w:t xml:space="preserve"> of the same item being added to the menu if there is an error in the text file. </w:t>
+      </w:r>
+    </w:p>
+    <w:p>
+      <w:pPr>
+        <w:jc w:val="both"/>
+      </w:pPr>
+    </w:p>
+    <w:p>
+      <w:pPr>
+        <w:jc w:val="both"/>
+      </w:pPr>
+      <w:r>
+        <w:t xml:space="preserve">All </w:t>
+      </w:r>
+      <w:r>
+        <w:rPr>
+          <w:i/>
+        </w:rPr>
+        <w:t>Order</w:t>
+      </w:r>
+      <w:r>
+        <w:t xml:space="preserve"> objects that have been created during the running of the application will be stored in a </w:t>
+      </w:r>
+      <w:proofErr w:type="spellStart"/>
+      <w:r>
+        <w:t>TreeSet</w:t>
+      </w:r>
+      <w:proofErr w:type="spellEnd"/>
+      <w:r>
+        <w:t xml:space="preserve"> data structure within the </w:t>
+      </w:r>
+      <w:proofErr w:type="spellStart"/>
+      <w:r>
+        <w:rPr>
+          <w:i/>
+        </w:rPr>
+        <w:t>OrderList</w:t>
+      </w:r>
+      <w:proofErr w:type="spellEnd"/>
+      <w:r>
+        <w:t xml:space="preserve"> object which</w:t>
+      </w:r>
+      <w:r>
+        <w:t>. This</w:t>
+      </w:r>
+      <w:r>
+        <w:t xml:space="preserve"> is created </w:t>
+      </w:r>
+      <w:r>
+        <w:t xml:space="preserve">when the text file is read </w:t>
+      </w:r>
+      <w:r>
+        <w:t xml:space="preserve">at the start of the application. Each </w:t>
+      </w:r>
+      <w:r>
+        <w:rPr>
+          <w:i/>
+        </w:rPr>
+        <w:t>Order</w:t>
+      </w:r>
+      <w:r>
+        <w:t xml:space="preserve"> object will be stored as the ‘value’ and their </w:t>
+      </w:r>
+      <w:r>
+        <w:t xml:space="preserve">corresponding </w:t>
+      </w:r>
+      <w:proofErr w:type="spellStart"/>
+      <w:r>
+        <w:t>UniqueID</w:t>
+      </w:r>
+      <w:proofErr w:type="spellEnd"/>
+      <w:r>
+        <w:t xml:space="preserve"> will be used as the ‘key’. By using the tree implementation, a </w:t>
+      </w:r>
+      <w:r>
+        <w:lastRenderedPageBreak/>
+        <w:t xml:space="preserve">Set of </w:t>
+      </w:r>
+      <w:r>
+        <w:rPr>
+          <w:i/>
+        </w:rPr>
+        <w:t>Order</w:t>
+      </w:r>
+      <w:r>
+        <w:t xml:space="preserve"> objects, sorted using their </w:t>
+      </w:r>
+      <w:proofErr w:type="spellStart"/>
+      <w:r>
+        <w:t>UniqueI</w:t>
+      </w:r>
+      <w:r>
+        <w:t>Ds</w:t>
+      </w:r>
+      <w:proofErr w:type="spellEnd"/>
+      <w:r>
+        <w:t xml:space="preserve">, can be returned. Allowing easy access to the </w:t>
+      </w:r>
+      <w:r>
+        <w:rPr>
+          <w:i/>
+        </w:rPr>
+        <w:t>Order</w:t>
+      </w:r>
+      <w:r>
+        <w:t xml:space="preserve"> object</w:t>
+      </w:r>
+      <w:r>
+        <w:t>,</w:t>
+      </w:r>
+      <w:r>
+        <w:t xml:space="preserve"> either in order of appearance or by searching by a specific ID.</w:t>
+      </w:r>
+    </w:p>
+    <w:p>
+      <w:pPr>
+        <w:jc w:val="both"/>
+      </w:pPr>
+    </w:p>
+    <w:p>
+      <w:pPr>
+        <w:jc w:val="both"/>
+      </w:pPr>
+      <w:r>
+        <w:t xml:space="preserve">Each </w:t>
+      </w:r>
+      <w:r>
+        <w:rPr>
+          <w:i/>
+        </w:rPr>
+        <w:t>Order</w:t>
+      </w:r>
+      <w:r>
+        <w:t xml:space="preserve"> object created will have to store the items </w:t>
+      </w:r>
+      <w:r>
+        <w:t>that a customer</w:t>
+      </w:r>
+      <w:r>
+        <w:t xml:space="preserve"> </w:t>
+      </w:r>
+      <w:r>
+        <w:t xml:space="preserve">has </w:t>
+      </w:r>
+      <w:r>
+        <w:t>order</w:t>
+      </w:r>
+      <w:r>
+        <w:t>ed</w:t>
+      </w:r>
+      <w:r>
+        <w:t xml:space="preserve">. A LinkedList will be used to do this. By storing the customer’s order </w:t>
+      </w:r>
+      <w:r>
+        <w:t>as they are taken, this</w:t>
+      </w:r>
+      <w:r>
+        <w:t xml:space="preserve"> will allow for easier and more natural storing and recital. LinkedLists also allow for efficient insertion and deletion</w:t>
+      </w:r>
+      <w:r>
+        <w:t>. Therefore, i</w:t>
+      </w:r>
+      <w:r>
+        <w:t>f a customer wants to remove an item previously added to their order</w:t>
+      </w:r>
+      <w:r>
+        <w:t>,</w:t>
+      </w:r>
+      <w:r>
+        <w:t xml:space="preserve"> this can be done with minimal disruption. Another property of </w:t>
+      </w:r>
+      <w:r>
+        <w:t>L</w:t>
+      </w:r>
+      <w:r>
+        <w:t>inkedLists</w:t>
+      </w:r>
+      <w:r>
+        <w:t>,</w:t>
+      </w:r>
+      <w:r>
+        <w:t xml:space="preserve"> that make</w:t>
+      </w:r>
+      <w:r>
+        <w:t>s</w:t>
+      </w:r>
+      <w:r>
+        <w:t xml:space="preserve"> them suitable for this application</w:t>
+      </w:r>
+      <w:r>
+        <w:t>,</w:t>
+      </w:r>
+      <w:r>
+        <w:t xml:space="preserve"> is that </w:t>
+      </w:r>
+      <w:r>
+        <w:t>the nodes</w:t>
+      </w:r>
+      <w:r>
+        <w:t xml:space="preserve"> can be dynamically allocated. This means that a</w:t>
+      </w:r>
+      <w:r>
+        <w:t xml:space="preserve"> </w:t>
+      </w:r>
+      <w:r>
+        <w:t xml:space="preserve">limit </w:t>
+      </w:r>
+      <w:r>
+        <w:t xml:space="preserve">on the orders </w:t>
+      </w:r>
+      <w:r>
+        <w:t>doesn’t have to be set. They also allow for duplicate items to be added.</w:t>
+      </w:r>
+      <w:bookmarkStart w:id="0" w:name="_GoBack"/>
+      <w:bookmarkEnd w:id="0"/>
+    </w:p>
+    <w:p>
+      <w:pPr>
+        <w:jc w:val="both"/>
+      </w:pPr>
+    </w:p>
+    <w:p>
+      <w:pPr>
+        <w:jc w:val="both"/>
+      </w:pPr>
     </w:p>
     <w:p>
       <w:pPr>
@@ -1576,4 +1839,16 @@
     </a:ext>
   </a:extLst>
 </a:theme>
+</file>
+
+<file path=customXml/item1.xml><?xml version="1.0" encoding="utf-8"?>
+<b:Sources xmlns:b="http://schemas.openxmlformats.org/officeDocument/2006/bibliography" xmlns="http://schemas.openxmlformats.org/officeDocument/2006/bibliography" SelectedStyle="\APASixthEditionOfficeOnline.xsl" StyleName="APA" Version="6"/>
+</file>
+
+<file path=customXml/itemProps1.xml><?xml version="1.0" encoding="utf-8"?>
+<ds:datastoreItem xmlns:ds="http://schemas.openxmlformats.org/officeDocument/2006/customXml" ds:itemID="{671BDEE1-4AC3-4A52-ADBB-E267666EF551}">
+  <ds:schemaRefs>
+    <ds:schemaRef ds:uri="http://schemas.openxmlformats.org/officeDocument/2006/bibliography"/>
+  </ds:schemaRefs>
+</ds:datastoreItem>
 </file>
</xml_diff>

<commit_message>
Full report, gantt added, Sequence diagram added
</commit_message>
<xml_diff>
--- a/Documents/Chosen Collections.docx
+++ b/Documents/Chosen Collections.docx
@@ -67,207 +67,10 @@
     </w:p>
     <w:p>
       <w:pPr>
-        <w:jc w:val="both"/>
-      </w:pPr>
-    </w:p>
-    <w:p>
-      <w:pPr>
-        <w:jc w:val="both"/>
-      </w:pPr>
-    </w:p>
-    <w:p>
-      <w:pPr>
-        <w:jc w:val="both"/>
-        <w:rPr>
-          <w:b/>
-        </w:rPr>
-      </w:pPr>
-      <w:r>
-        <w:rPr>
-          <w:b/>
-        </w:rPr>
-        <w:t>HashSet</w:t>
-      </w:r>
-    </w:p>
-    <w:p>
-      <w:pPr>
-        <w:pStyle w:val="ListParagraph"/>
-        <w:numPr>
-          <w:ilvl w:val="0"/>
-          <w:numId w:val="2"/>
-        </w:numPr>
-        <w:jc w:val="both"/>
-      </w:pPr>
-      <w:r>
-        <w:t>Stores each item object and associates them by a ‘key’ that can be searched for. Using the items name as its key all other properties tied to it can be easily found when referenced for an order.</w:t>
-      </w:r>
-    </w:p>
-    <w:p>
-      <w:pPr>
-        <w:pStyle w:val="ListParagraph"/>
-        <w:numPr>
-          <w:ilvl w:val="0"/>
-          <w:numId w:val="2"/>
-        </w:numPr>
-        <w:jc w:val="both"/>
-      </w:pPr>
-      <w:r>
-        <w:t>Only allows unique entries. Stops multiple entries of the same item being added to the menu.</w:t>
-      </w:r>
-    </w:p>
-    <w:p>
-      <w:pPr>
-        <w:jc w:val="both"/>
-      </w:pPr>
-    </w:p>
-    <w:p>
-      <w:pPr>
-        <w:jc w:val="both"/>
-        <w:rPr>
-          <w:b/>
-        </w:rPr>
-      </w:pPr>
-      <w:proofErr w:type="spellStart"/>
-      <w:r>
-        <w:rPr>
-          <w:b/>
-        </w:rPr>
-        <w:t>TreeSet</w:t>
-      </w:r>
-      <w:proofErr w:type="spellEnd"/>
-    </w:p>
-    <w:p>
-      <w:pPr>
-        <w:pStyle w:val="ListParagraph"/>
-        <w:numPr>
-          <w:ilvl w:val="0"/>
-          <w:numId w:val="3"/>
-        </w:numPr>
-        <w:jc w:val="both"/>
-        <w:rPr>
-          <w:b/>
-        </w:rPr>
-      </w:pPr>
-      <w:r>
-        <w:t xml:space="preserve">Stores each object in a sorted tree and associates them by a ‘key’. </w:t>
-      </w:r>
-    </w:p>
-    <w:p>
-      <w:pPr>
-        <w:pStyle w:val="ListParagraph"/>
-        <w:numPr>
-          <w:ilvl w:val="0"/>
-          <w:numId w:val="3"/>
-        </w:numPr>
-        <w:jc w:val="both"/>
-        <w:rPr>
-          <w:b/>
-        </w:rPr>
-      </w:pPr>
-      <w:r>
-        <w:t>Using the customer/order ID as the key, a sorted set of customers/orders, from the first down to the last, can be returned.</w:t>
-      </w:r>
-    </w:p>
-    <w:p>
-      <w:pPr>
-        <w:jc w:val="both"/>
-        <w:rPr>
-          <w:b/>
-        </w:rPr>
-      </w:pPr>
-    </w:p>
-    <w:p>
-      <w:pPr>
-        <w:jc w:val="both"/>
-        <w:rPr>
-          <w:b/>
-        </w:rPr>
-      </w:pPr>
-      <w:r>
-        <w:rPr>
-          <w:b/>
-        </w:rPr>
-        <w:t>LinkedList</w:t>
-      </w:r>
-    </w:p>
-    <w:p>
-      <w:pPr>
-        <w:pStyle w:val="ListParagraph"/>
-        <w:numPr>
-          <w:ilvl w:val="0"/>
-          <w:numId w:val="4"/>
-        </w:numPr>
-        <w:jc w:val="both"/>
-      </w:pPr>
-      <w:r>
-        <w:t>Stores each entry in insertion order with a pointer to the next entry in the list.</w:t>
-      </w:r>
-    </w:p>
-    <w:p>
-      <w:pPr>
-        <w:pStyle w:val="ListParagraph"/>
-        <w:numPr>
-          <w:ilvl w:val="0"/>
-          <w:numId w:val="4"/>
-        </w:numPr>
-        <w:jc w:val="both"/>
-      </w:pPr>
-      <w:r>
-        <w:t>While the entries cannot be access via index, using a list allows for easy deletion and insertion of entries.</w:t>
-      </w:r>
-    </w:p>
-    <w:p>
-      <w:pPr>
-        <w:pStyle w:val="ListParagraph"/>
-        <w:numPr>
-          <w:ilvl w:val="0"/>
-          <w:numId w:val="4"/>
-        </w:numPr>
-        <w:jc w:val="both"/>
-      </w:pPr>
-      <w:r>
-        <w:t xml:space="preserve">The LinkedList will be used to store the items in each order. It will allow for easy correction if a customer wants to remove an item that was added earlier to the list. </w:t>
-      </w:r>
-    </w:p>
-    <w:p>
-      <w:pPr>
-        <w:pStyle w:val="ListParagraph"/>
-        <w:numPr>
-          <w:ilvl w:val="0"/>
-          <w:numId w:val="4"/>
-        </w:numPr>
-        <w:jc w:val="both"/>
-      </w:pPr>
-      <w:r>
-        <w:t>LinkedList’s are</w:t>
-      </w:r>
-      <w:r>
-        <w:t xml:space="preserve"> dynamic, so memory doesn’t have to be pre-allocated before starting the order. </w:t>
-      </w:r>
-      <w:r>
-        <w:t>Therefore, no limit</w:t>
-      </w:r>
-      <w:r>
-        <w:t xml:space="preserve"> is placed on the number of items that can be ordered at any one time.</w:t>
-      </w:r>
-    </w:p>
-    <w:p>
-      <w:pPr>
-        <w:pStyle w:val="ListParagraph"/>
-        <w:numPr>
-          <w:ilvl w:val="0"/>
-          <w:numId w:val="4"/>
-        </w:numPr>
-        <w:jc w:val="both"/>
-      </w:pPr>
-      <w:r>
-        <w:t xml:space="preserve">This will also allow duplicate items to be added to </w:t>
-      </w:r>
-      <w:r>
-        <w:t>an</w:t>
-      </w:r>
-      <w:r>
-        <w:t xml:space="preserve"> order.</w:t>
+        <w:pStyle w:val="Heading1"/>
+      </w:pPr>
+      <w:r>
+        <w:t>Data Structure Justifications</w:t>
       </w:r>
       <w:r>
         <w:t xml:space="preserve"> </w:t>
@@ -470,11 +273,7 @@
       </w:r>
       <w:proofErr w:type="spellEnd"/>
       <w:r>
-        <w:t xml:space="preserve"> will be used as the ‘key’. By using the tree implementation, a </w:t>
-      </w:r>
-      <w:r>
-        <w:lastRenderedPageBreak/>
-        <w:t xml:space="preserve">Set of </w:t>
+        <w:t xml:space="preserve"> will be used as the ‘key’. By using the tree implementation, a Set of </w:t>
       </w:r>
       <w:r>
         <w:rPr>
@@ -611,31 +410,189 @@
       <w:r>
         <w:t>doesn’t have to be set. They also allow for duplicate items to be added.</w:t>
       </w:r>
+    </w:p>
+    <w:p>
+      <w:pPr>
+        <w:jc w:val="both"/>
+      </w:pPr>
+    </w:p>
+    <w:p>
+      <w:pPr>
+        <w:rPr>
+          <w:rFonts w:asciiTheme="majorHAnsi" w:eastAsiaTheme="majorEastAsia" w:hAnsiTheme="majorHAnsi" w:cstheme="majorBidi"/>
+          <w:color w:val="2F5496" w:themeColor="accent1" w:themeShade="BF"/>
+          <w:sz w:val="32"/>
+          <w:szCs w:val="32"/>
+        </w:rPr>
+      </w:pPr>
+      <w:r>
+        <w:br w:type="page"/>
+      </w:r>
+    </w:p>
+    <w:p>
+      <w:pPr>
+        <w:pStyle w:val="Heading1"/>
+      </w:pPr>
+      <w:r>
+        <w:lastRenderedPageBreak/>
+        <w:t>Sequence Diagram</w:t>
+      </w:r>
+    </w:p>
+    <w:p>
+      <w:pPr>
+        <w:jc w:val="both"/>
+      </w:pPr>
+    </w:p>
+    <w:p>
+      <w:pPr>
+        <w:keepNext/>
+        <w:jc w:val="both"/>
+      </w:pPr>
+      <w:r>
+        <w:rPr>
+          <w:noProof/>
+        </w:rPr>
+        <w:drawing>
+          <wp:inline distT="0" distB="0" distL="0" distR="0" wp14:anchorId="6F5A219C" wp14:editId="4ED75E62">
+            <wp:extent cx="5727700" cy="3911600"/>
+            <wp:effectExtent l="0" t="0" r="6350" b="0"/>
+            <wp:docPr id="2" name="Picture 2"/>
+            <wp:cNvGraphicFramePr>
+              <a:graphicFrameLocks xmlns:a="http://schemas.openxmlformats.org/drawingml/2006/main" noChangeAspect="1"/>
+            </wp:cNvGraphicFramePr>
+            <a:graphic xmlns:a="http://schemas.openxmlformats.org/drawingml/2006/main">
+              <a:graphicData uri="http://schemas.openxmlformats.org/drawingml/2006/picture">
+                <pic:pic xmlns:pic="http://schemas.openxmlformats.org/drawingml/2006/picture">
+                  <pic:nvPicPr>
+                    <pic:cNvPr id="2" name="Sequence Diagram(Method Names).png"/>
+                    <pic:cNvPicPr/>
+                  </pic:nvPicPr>
+                  <pic:blipFill rotWithShape="1">
+                    <a:blip r:embed="rId6">
+                      <a:extLst>
+                        <a:ext uri="{28A0092B-C50C-407E-A947-70E740481C1C}">
+                          <a14:useLocalDpi xmlns:a14="http://schemas.microsoft.com/office/drawing/2010/main" val="0"/>
+                        </a:ext>
+                      </a:extLst>
+                    </a:blip>
+                    <a:srcRect b="26298"/>
+                    <a:stretch/>
+                  </pic:blipFill>
+                  <pic:spPr bwMode="auto">
+                    <a:xfrm>
+                      <a:off x="0" y="0"/>
+                      <a:ext cx="5727700" cy="3911600"/>
+                    </a:xfrm>
+                    <a:prstGeom prst="rect">
+                      <a:avLst/>
+                    </a:prstGeom>
+                    <a:ln>
+                      <a:noFill/>
+                    </a:ln>
+                    <a:extLst>
+                      <a:ext uri="{53640926-AAD7-44D8-BBD7-CCE9431645EC}">
+                        <a14:shadowObscured xmlns:a14="http://schemas.microsoft.com/office/drawing/2010/main"/>
+                      </a:ext>
+                    </a:extLst>
+                  </pic:spPr>
+                </pic:pic>
+              </a:graphicData>
+            </a:graphic>
+          </wp:inline>
+        </w:drawing>
+      </w:r>
+    </w:p>
+    <w:p>
+      <w:pPr>
+        <w:pStyle w:val="Caption"/>
+        <w:jc w:val="both"/>
+        <w:sectPr>
+          <w:pgSz w:w="11900" w:h="16840"/>
+          <w:pgMar w:top="1440" w:right="1440" w:bottom="1440" w:left="1440" w:header="720" w:footer="720" w:gutter="0"/>
+          <w:cols w:space="720"/>
+          <w:docGrid w:linePitch="360"/>
+        </w:sectPr>
+      </w:pPr>
+      <w:r>
+        <w:t xml:space="preserve">Figure </w:t>
+      </w:r>
+      <w:fldSimple w:instr=" SEQ Figure \* ARABIC ">
+        <w:r>
+          <w:rPr>
+            <w:noProof/>
+          </w:rPr>
+          <w:t>1</w:t>
+        </w:r>
+      </w:fldSimple>
+      <w:r>
+        <w:t>: Sequence Diagram operation for importing menu and order files</w:t>
+      </w:r>
+    </w:p>
+    <w:p>
+      <w:pPr>
+        <w:pStyle w:val="Caption"/>
+        <w:jc w:val="both"/>
+      </w:pPr>
       <w:bookmarkStart w:id="0" w:name="_GoBack"/>
       <w:bookmarkEnd w:id="0"/>
     </w:p>
     <w:p>
-      <w:pPr>
-        <w:jc w:val="both"/>
-      </w:pPr>
-    </w:p>
-    <w:p>
-      <w:pPr>
-        <w:jc w:val="both"/>
-      </w:pPr>
-    </w:p>
-    <w:p>
-      <w:pPr>
-        <w:jc w:val="both"/>
-      </w:pPr>
-    </w:p>
-    <w:p>
-      <w:pPr>
-        <w:jc w:val="both"/>
-      </w:pPr>
+      <w:r>
+        <w:rPr>
+          <w:noProof/>
+        </w:rPr>
+        <w:drawing>
+          <wp:inline distT="0" distB="0" distL="0" distR="0" wp14:anchorId="5E7A2B93" wp14:editId="7BC3616C">
+            <wp:extent cx="8728881" cy="4243611"/>
+            <wp:effectExtent l="0" t="0" r="0" b="5080"/>
+            <wp:docPr id="3" name="Picture 3"/>
+            <wp:cNvGraphicFramePr>
+              <a:graphicFrameLocks xmlns:a="http://schemas.openxmlformats.org/drawingml/2006/main" noChangeAspect="1"/>
+            </wp:cNvGraphicFramePr>
+            <a:graphic xmlns:a="http://schemas.openxmlformats.org/drawingml/2006/main">
+              <a:graphicData uri="http://schemas.openxmlformats.org/drawingml/2006/picture">
+                <pic:pic xmlns:pic="http://schemas.openxmlformats.org/drawingml/2006/picture">
+                  <pic:nvPicPr>
+                    <pic:cNvPr id="3" name="ASE gantt screenshot.JPG"/>
+                    <pic:cNvPicPr/>
+                  </pic:nvPicPr>
+                  <pic:blipFill rotWithShape="1">
+                    <a:blip r:embed="rId7">
+                      <a:extLst>
+                        <a:ext uri="{28A0092B-C50C-407E-A947-70E740481C1C}">
+                          <a14:useLocalDpi xmlns:a14="http://schemas.microsoft.com/office/drawing/2010/main" val="0"/>
+                        </a:ext>
+                      </a:extLst>
+                    </a:blip>
+                    <a:srcRect r="11314"/>
+                    <a:stretch/>
+                  </pic:blipFill>
+                  <pic:spPr bwMode="auto">
+                    <a:xfrm>
+                      <a:off x="0" y="0"/>
+                      <a:ext cx="8749570" cy="4253669"/>
+                    </a:xfrm>
+                    <a:prstGeom prst="rect">
+                      <a:avLst/>
+                    </a:prstGeom>
+                    <a:ln>
+                      <a:noFill/>
+                    </a:ln>
+                    <a:extLst>
+                      <a:ext uri="{53640926-AAD7-44D8-BBD7-CCE9431645EC}">
+                        <a14:shadowObscured xmlns:a14="http://schemas.microsoft.com/office/drawing/2010/main"/>
+                      </a:ext>
+                    </a:extLst>
+                  </pic:spPr>
+                </pic:pic>
+              </a:graphicData>
+            </a:graphic>
+          </wp:inline>
+        </w:drawing>
+      </w:r>
     </w:p>
     <w:sectPr>
-      <w:pgSz w:w="11900" w:h="16840"/>
+      <w:pgSz w:w="16840" w:h="11900" w:orient="landscape"/>
       <w:pgMar w:top="1440" w:right="1440" w:bottom="1440" w:left="1440" w:header="720" w:footer="720" w:gutter="0"/>
       <w:cols w:space="720"/>
       <w:docGrid w:linePitch="360"/>
@@ -1577,6 +1534,25 @@
       <w:contextualSpacing/>
     </w:pPr>
   </w:style>
+  <w:style w:type="paragraph" w:styleId="Caption">
+    <w:name w:val="caption"/>
+    <w:basedOn w:val="Normal"/>
+    <w:next w:val="Normal"/>
+    <w:uiPriority w:val="35"/>
+    <w:unhideWhenUsed/>
+    <w:qFormat/>
+    <w:rsid w:val="00336672"/>
+    <w:pPr>
+      <w:spacing w:after="200"/>
+    </w:pPr>
+    <w:rPr>
+      <w:i/>
+      <w:iCs/>
+      <w:color w:val="44546A" w:themeColor="text2"/>
+      <w:sz w:val="18"/>
+      <w:szCs w:val="18"/>
+    </w:rPr>
+  </w:style>
 </w:styles>
 </file>
 
@@ -1846,7 +1822,7 @@
 </file>
 
 <file path=customXml/itemProps1.xml><?xml version="1.0" encoding="utf-8"?>
-<ds:datastoreItem xmlns:ds="http://schemas.openxmlformats.org/officeDocument/2006/customXml" ds:itemID="{671BDEE1-4AC3-4A52-ADBB-E267666EF551}">
+<ds:datastoreItem xmlns:ds="http://schemas.openxmlformats.org/officeDocument/2006/customXml" ds:itemID="{53C43C67-63B4-46DD-9A03-F44BFEA5172D}">
   <ds:schemaRefs>
     <ds:schemaRef ds:uri="http://schemas.openxmlformats.org/officeDocument/2006/bibliography"/>
   </ds:schemaRefs>

</xml_diff>

<commit_message>
added final class diagram
</commit_message>
<xml_diff>
--- a/Documents/Chosen Collections.docx
+++ b/Documents/Chosen Collections.docx
@@ -119,34 +119,29 @@
         <w:t xml:space="preserve"> will then be instantiated</w:t>
       </w:r>
       <w:r>
-        <w:t xml:space="preserve"> and its corresponding </w:t>
+        <w:t xml:space="preserve"> and its corresponding hashSet</w:t>
+      </w:r>
+      <w:r>
+        <w:t xml:space="preserve"> will be filled</w:t>
+      </w:r>
+      <w:r>
+        <w:t xml:space="preserve"> with the reported items. The </w:t>
       </w:r>
       <w:proofErr w:type="spellStart"/>
       <w:r>
-        <w:t>hashSet</w:t>
+        <w:rPr>
+          <w:i/>
+        </w:rPr>
+        <w:t>MenuI</w:t>
+      </w:r>
+      <w:r>
+        <w:rPr>
+          <w:i/>
+        </w:rPr>
+        <w:t>tem</w:t>
       </w:r>
       <w:proofErr w:type="spellEnd"/>
       <w:r>
-        <w:t xml:space="preserve"> will be filled</w:t>
-      </w:r>
-      <w:r>
-        <w:t xml:space="preserve"> with the reported items. The </w:t>
-      </w:r>
-      <w:proofErr w:type="spellStart"/>
-      <w:r>
-        <w:rPr>
-          <w:i/>
-        </w:rPr>
-        <w:t>MenuI</w:t>
-      </w:r>
-      <w:r>
-        <w:rPr>
-          <w:i/>
-        </w:rPr>
-        <w:t>tem</w:t>
-      </w:r>
-      <w:proofErr w:type="spellEnd"/>
-      <w:r>
         <w:t xml:space="preserve"> objects will be stored as the ‘value’ with the ‘key’ being the item</w:t>
       </w:r>
       <w:r>
@@ -159,13 +154,8 @@
         <w:t>,</w:t>
       </w:r>
       <w:r>
-        <w:t xml:space="preserve"> this will allow for easy referencing and searching of the available menu items. Another property of the hashSet implementation of </w:t>
-      </w:r>
-      <w:proofErr w:type="spellStart"/>
-      <w:r>
-        <w:t>hashTables</w:t>
-      </w:r>
-      <w:proofErr w:type="spellEnd"/>
+        <w:t xml:space="preserve"> this will allow for easy referencing and searching of the available menu items. Another property of the hashSet implementation of hashTables</w:t>
+      </w:r>
       <w:r>
         <w:t>,</w:t>
       </w:r>
@@ -453,10 +443,10 @@
           <w:noProof/>
         </w:rPr>
         <w:drawing>
-          <wp:inline distT="0" distB="0" distL="0" distR="0" wp14:anchorId="6F5A219C" wp14:editId="4ED75E62">
-            <wp:extent cx="5727700" cy="3911600"/>
-            <wp:effectExtent l="0" t="0" r="6350" b="0"/>
-            <wp:docPr id="2" name="Picture 2"/>
+          <wp:inline distT="0" distB="0" distL="0" distR="0" wp14:anchorId="416D6C1F" wp14:editId="789DEC87">
+            <wp:extent cx="5726930" cy="3298295"/>
+            <wp:effectExtent l="0" t="0" r="1270" b="3810"/>
+            <wp:docPr id="1" name="Picture 1"/>
             <wp:cNvGraphicFramePr>
               <a:graphicFrameLocks xmlns:a="http://schemas.openxmlformats.org/drawingml/2006/main" noChangeAspect="1"/>
             </wp:cNvGraphicFramePr>
@@ -464,7 +454,7 @@
               <a:graphicData uri="http://schemas.openxmlformats.org/drawingml/2006/picture">
                 <pic:pic xmlns:pic="http://schemas.openxmlformats.org/drawingml/2006/picture">
                   <pic:nvPicPr>
-                    <pic:cNvPr id="2" name="Sequence Diagram(Method Names).png"/>
+                    <pic:cNvPr id="1" name="Sequence Diagram(Method Names).png"/>
                     <pic:cNvPicPr/>
                   </pic:nvPicPr>
                   <pic:blipFill rotWithShape="1">
@@ -475,13 +465,13 @@
                         </a:ext>
                       </a:extLst>
                     </a:blip>
-                    <a:srcRect b="26298"/>
+                    <a:srcRect t="6832" b="28272"/>
                     <a:stretch/>
                   </pic:blipFill>
                   <pic:spPr bwMode="auto">
                     <a:xfrm>
                       <a:off x="0" y="0"/>
-                      <a:ext cx="5727700" cy="3911600"/>
+                      <a:ext cx="5727700" cy="3298738"/>
                     </a:xfrm>
                     <a:prstGeom prst="rect">
                       <a:avLst/>
@@ -506,6 +496,150 @@
       <w:pPr>
         <w:pStyle w:val="Caption"/>
         <w:jc w:val="both"/>
+      </w:pPr>
+      <w:r>
+        <w:t xml:space="preserve">Figure </w:t>
+      </w:r>
+      <w:r>
+        <w:rPr>
+          <w:noProof/>
+        </w:rPr>
+        <w:fldChar w:fldCharType="begin"/>
+      </w:r>
+      <w:r>
+        <w:rPr>
+          <w:noProof/>
+        </w:rPr>
+        <w:instrText xml:space="preserve"> SEQ Figure \* ARABIC </w:instrText>
+      </w:r>
+      <w:r>
+        <w:rPr>
+          <w:noProof/>
+        </w:rPr>
+        <w:fldChar w:fldCharType="separate"/>
+      </w:r>
+      <w:r>
+        <w:rPr>
+          <w:noProof/>
+        </w:rPr>
+        <w:t>1</w:t>
+      </w:r>
+      <w:r>
+        <w:rPr>
+          <w:noProof/>
+        </w:rPr>
+        <w:fldChar w:fldCharType="end"/>
+      </w:r>
+      <w:r>
+        <w:t>: Sequence Diagram operation for importing menu and order files</w:t>
+      </w:r>
+    </w:p>
+    <w:p>
+      <w:pPr>
+        <w:rPr>
+          <w:i/>
+          <w:iCs/>
+          <w:color w:val="44546A" w:themeColor="text2"/>
+          <w:sz w:val="18"/>
+          <w:szCs w:val="18"/>
+        </w:rPr>
+      </w:pPr>
+    </w:p>
+    <w:p>
+      <w:pPr>
+        <w:keepNext/>
+        <w:jc w:val="center"/>
+      </w:pPr>
+      <w:r>
+        <w:rPr>
+          <w:i/>
+          <w:iCs/>
+          <w:noProof/>
+          <w:color w:val="44546A" w:themeColor="text2"/>
+          <w:sz w:val="18"/>
+          <w:szCs w:val="18"/>
+        </w:rPr>
+        <w:drawing>
+          <wp:inline distT="0" distB="0" distL="0" distR="0" wp14:anchorId="77CEC7B9" wp14:editId="34105733">
+            <wp:extent cx="4791919" cy="4224008"/>
+            <wp:effectExtent l="0" t="0" r="0" b="5715"/>
+            <wp:docPr id="4" name="Picture 4"/>
+            <wp:cNvGraphicFramePr>
+              <a:graphicFrameLocks xmlns:a="http://schemas.openxmlformats.org/drawingml/2006/main" noChangeAspect="1"/>
+            </wp:cNvGraphicFramePr>
+            <a:graphic xmlns:a="http://schemas.openxmlformats.org/drawingml/2006/main">
+              <a:graphicData uri="http://schemas.openxmlformats.org/drawingml/2006/picture">
+                <pic:pic xmlns:pic="http://schemas.openxmlformats.org/drawingml/2006/picture">
+                  <pic:nvPicPr>
+                    <pic:cNvPr id="4" name="UMLDiagram (1)-Page-2.png"/>
+                    <pic:cNvPicPr/>
+                  </pic:nvPicPr>
+                  <pic:blipFill>
+                    <a:blip r:embed="rId7">
+                      <a:extLst>
+                        <a:ext uri="{28A0092B-C50C-407E-A947-70E740481C1C}">
+                          <a14:useLocalDpi xmlns:a14="http://schemas.microsoft.com/office/drawing/2010/main" val="0"/>
+                        </a:ext>
+                      </a:extLst>
+                    </a:blip>
+                    <a:stretch>
+                      <a:fillRect/>
+                    </a:stretch>
+                  </pic:blipFill>
+                  <pic:spPr>
+                    <a:xfrm>
+                      <a:off x="0" y="0"/>
+                      <a:ext cx="4798345" cy="4229673"/>
+                    </a:xfrm>
+                    <a:prstGeom prst="rect">
+                      <a:avLst/>
+                    </a:prstGeom>
+                  </pic:spPr>
+                </pic:pic>
+              </a:graphicData>
+            </a:graphic>
+          </wp:inline>
+        </w:drawing>
+      </w:r>
+    </w:p>
+    <w:p>
+      <w:pPr>
+        <w:pStyle w:val="Caption"/>
+        <w:rPr>
+          <w:i w:val="0"/>
+          <w:iCs w:val="0"/>
+        </w:rPr>
+      </w:pPr>
+      <w:r>
+        <w:t xml:space="preserve">Figure </w:t>
+      </w:r>
+      <w:fldSimple w:instr=" SEQ Figure \* ARABIC ">
+        <w:r>
+          <w:rPr>
+            <w:noProof/>
+          </w:rPr>
+          <w:t>2</w:t>
+        </w:r>
+      </w:fldSimple>
+      <w:r>
+        <w:t>: Final class diagram</w:t>
+      </w:r>
+      <w:bookmarkStart w:id="0" w:name="_GoBack"/>
+      <w:bookmarkEnd w:id="0"/>
+    </w:p>
+    <w:p>
+      <w:pPr>
+        <w:rPr>
+          <w:i/>
+          <w:iCs/>
+          <w:color w:val="44546A" w:themeColor="text2"/>
+          <w:sz w:val="18"/>
+          <w:szCs w:val="18"/>
+        </w:rPr>
+      </w:pPr>
+    </w:p>
+    <w:p>
+      <w:pPr>
         <w:sectPr>
           <w:pgSz w:w="11900" w:h="16840"/>
           <w:pgMar w:top="1440" w:right="1440" w:bottom="1440" w:left="1440" w:header="720" w:footer="720" w:gutter="0"/>
@@ -513,28 +647,12 @@
           <w:docGrid w:linePitch="360"/>
         </w:sectPr>
       </w:pPr>
-      <w:r>
-        <w:t xml:space="preserve">Figure </w:t>
-      </w:r>
-      <w:fldSimple w:instr=" SEQ Figure \* ARABIC ">
-        <w:r>
-          <w:rPr>
-            <w:noProof/>
-          </w:rPr>
-          <w:t>1</w:t>
-        </w:r>
-      </w:fldSimple>
-      <w:r>
-        <w:t>: Sequence Diagram operation for importing menu and order files</w:t>
-      </w:r>
     </w:p>
     <w:p>
       <w:pPr>
         <w:pStyle w:val="Caption"/>
         <w:jc w:val="both"/>
       </w:pPr>
-      <w:bookmarkStart w:id="0" w:name="_GoBack"/>
-      <w:bookmarkEnd w:id="0"/>
     </w:p>
     <w:p>
       <w:r>
@@ -557,7 +675,7 @@
                     <pic:cNvPicPr/>
                   </pic:nvPicPr>
                   <pic:blipFill rotWithShape="1">
-                    <a:blip r:embed="rId7">
+                    <a:blip r:embed="rId8">
                       <a:extLst>
                         <a:ext uri="{28A0092B-C50C-407E-A947-70E740481C1C}">
                           <a14:useLocalDpi xmlns:a14="http://schemas.microsoft.com/office/drawing/2010/main" val="0"/>
@@ -1822,7 +1940,7 @@
 </file>
 
 <file path=customXml/itemProps1.xml><?xml version="1.0" encoding="utf-8"?>
-<ds:datastoreItem xmlns:ds="http://schemas.openxmlformats.org/officeDocument/2006/customXml" ds:itemID="{53C43C67-63B4-46DD-9A03-F44BFEA5172D}">
+<ds:datastoreItem xmlns:ds="http://schemas.openxmlformats.org/officeDocument/2006/customXml" ds:itemID="{CBED462A-CFF1-E641-84F4-264F45C49D13}">
   <ds:schemaRefs>
     <ds:schemaRef ds:uri="http://schemas.openxmlformats.org/officeDocument/2006/bibliography"/>
   </ds:schemaRefs>

</xml_diff>